<commit_message>
Final version v1 Revised
</commit_message>
<xml_diff>
--- a/Assessment Report.docx
+++ b/Assessment Report.docx
@@ -2904,13 +2904,10 @@
     <w:p>
       <w:pPr>
         <w:pStyle w:val="Heading3"/>
-        <w:shd w:val="clear" w:color="auto" w:fill="FFFFFF"/>
         <w:spacing w:before="372"/>
         <w:rPr>
           <w:rFonts w:ascii="Helvetica Neue" w:hAnsi="Helvetica Neue"/>
           <w:color w:val="000000"/>
-          <w:sz w:val="27"/>
-          <w:szCs w:val="27"/>
         </w:rPr>
       </w:pPr>
       <w:r>
@@ -2919,23 +2916,15 @@
           <w:color w:val="000000"/>
         </w:rPr>
         <w:lastRenderedPageBreak/>
-        <w:t xml:space="preserve">2. Further development and </w:t>
-      </w:r>
-      <w:r>
-        <w:rPr>
-          <w:rFonts w:ascii="Helvetica Neue" w:hAnsi="Helvetica Neue"/>
-          <w:color w:val="000000"/>
-        </w:rPr>
-        <w:t>improvements</w:t>
+        <w:t>2. Further development and improvements</w:t>
       </w:r>
     </w:p>
     <w:p>
       <w:pPr>
         <w:numPr>
           <w:ilvl w:val="0"/>
-          <w:numId w:val="2"/>
+          <w:numId w:val="4"/>
         </w:numPr>
-        <w:shd w:val="clear" w:color="auto" w:fill="FFFFFF"/>
         <w:spacing w:before="100" w:beforeAutospacing="1" w:after="100" w:afterAutospacing="1"/>
         <w:rPr>
           <w:rFonts w:ascii="Helvetica Neue" w:hAnsi="Helvetica Neue"/>
@@ -2951,7 +2940,7 @@
           <w:sz w:val="21"/>
           <w:szCs w:val="21"/>
         </w:rPr>
-        <w:t>I'd convert all columns from</w:t>
+        <w:t>I would convert all columns from</w:t>
       </w:r>
       <w:r>
         <w:rPr>
@@ -3001,9 +2990,8 @@
       <w:pPr>
         <w:numPr>
           <w:ilvl w:val="0"/>
-          <w:numId w:val="2"/>
+          <w:numId w:val="4"/>
         </w:numPr>
-        <w:shd w:val="clear" w:color="auto" w:fill="FFFFFF"/>
         <w:spacing w:before="100" w:beforeAutospacing="1" w:after="100" w:afterAutospacing="1"/>
         <w:rPr>
           <w:rFonts w:ascii="Helvetica Neue" w:hAnsi="Helvetica Neue"/>
@@ -3026,9 +3014,8 @@
       <w:pPr>
         <w:numPr>
           <w:ilvl w:val="0"/>
-          <w:numId w:val="2"/>
+          <w:numId w:val="4"/>
         </w:numPr>
-        <w:shd w:val="clear" w:color="auto" w:fill="FFFFFF"/>
         <w:spacing w:before="100" w:beforeAutospacing="1" w:after="100" w:afterAutospacing="1"/>
         <w:rPr>
           <w:rFonts w:ascii="Helvetica Neue" w:hAnsi="Helvetica Neue"/>
@@ -3051,9 +3038,8 @@
       <w:pPr>
         <w:numPr>
           <w:ilvl w:val="1"/>
-          <w:numId w:val="2"/>
+          <w:numId w:val="4"/>
         </w:numPr>
-        <w:shd w:val="clear" w:color="auto" w:fill="FFFFFF"/>
         <w:spacing w:before="100" w:beforeAutospacing="1" w:after="100" w:afterAutospacing="1"/>
         <w:rPr>
           <w:rFonts w:ascii="Helvetica Neue" w:hAnsi="Helvetica Neue"/>
@@ -3076,9 +3062,8 @@
       <w:pPr>
         <w:numPr>
           <w:ilvl w:val="1"/>
-          <w:numId w:val="2"/>
+          <w:numId w:val="4"/>
         </w:numPr>
-        <w:shd w:val="clear" w:color="auto" w:fill="FFFFFF"/>
         <w:spacing w:before="100" w:beforeAutospacing="1" w:after="100" w:afterAutospacing="1"/>
         <w:rPr>
           <w:rFonts w:ascii="Helvetica Neue" w:hAnsi="Helvetica Neue"/>
@@ -3101,9 +3086,8 @@
       <w:pPr>
         <w:numPr>
           <w:ilvl w:val="0"/>
-          <w:numId w:val="2"/>
+          <w:numId w:val="4"/>
         </w:numPr>
-        <w:shd w:val="clear" w:color="auto" w:fill="FFFFFF"/>
         <w:spacing w:before="100" w:beforeAutospacing="1" w:after="100" w:afterAutospacing="1"/>
         <w:rPr>
           <w:rFonts w:ascii="Helvetica Neue" w:hAnsi="Helvetica Neue"/>
@@ -3120,6 +3104,104 @@
           <w:szCs w:val="21"/>
         </w:rPr>
         <w:t>Both of the models mentioned above are supervised regression methods. Given the amount of historical data in finance, it'd make sense to train and validate the prediction models with the available data. Choosing regression models over classifications is simply due to the fact that our interest is a numerical value, not member of categories.</w:t>
+      </w:r>
+    </w:p>
+    <w:p>
+      <w:pPr>
+        <w:numPr>
+          <w:ilvl w:val="0"/>
+          <w:numId w:val="4"/>
+        </w:numPr>
+        <w:spacing w:before="100" w:beforeAutospacing="1" w:after="100" w:afterAutospacing="1"/>
+        <w:rPr>
+          <w:rFonts w:ascii="Helvetica Neue" w:hAnsi="Helvetica Neue"/>
+          <w:color w:val="000000"/>
+          <w:sz w:val="21"/>
+          <w:szCs w:val="21"/>
+        </w:rPr>
+      </w:pPr>
+      <w:r>
+        <w:rPr>
+          <w:rFonts w:ascii="Helvetica Neue" w:hAnsi="Helvetica Neue"/>
+          <w:color w:val="000000"/>
+          <w:sz w:val="21"/>
+          <w:szCs w:val="21"/>
+        </w:rPr>
+        <w:t>This project can be developed into a web application with</w:t>
+      </w:r>
+      <w:r>
+        <w:rPr>
+          <w:rStyle w:val="apple-converted-space"/>
+          <w:rFonts w:ascii="Helvetica Neue" w:hAnsi="Helvetica Neue"/>
+          <w:color w:val="000000"/>
+          <w:sz w:val="21"/>
+          <w:szCs w:val="21"/>
+        </w:rPr>
+        <w:t> </w:t>
+      </w:r>
+      <w:r>
+        <w:rPr>
+          <w:rStyle w:val="HTMLCode"/>
+          <w:rFonts w:eastAsiaTheme="minorEastAsia"/>
+          <w:color w:val="000000"/>
+          <w:sz w:val="21"/>
+          <w:szCs w:val="21"/>
+          <w:bdr w:val="none" w:sz="0" w:space="0" w:color="auto" w:frame="1"/>
+          <w:shd w:val="clear" w:color="auto" w:fill="EFF0F1"/>
+        </w:rPr>
+        <w:t>Dash</w:t>
+      </w:r>
+      <w:r>
+        <w:rPr>
+          <w:rFonts w:ascii="Helvetica Neue" w:hAnsi="Helvetica Neue"/>
+          <w:color w:val="000000"/>
+          <w:sz w:val="21"/>
+          <w:szCs w:val="21"/>
+        </w:rPr>
+        <w:t>, an extension to the</w:t>
+      </w:r>
+      <w:r>
+        <w:rPr>
+          <w:rStyle w:val="apple-converted-space"/>
+          <w:rFonts w:ascii="Helvetica Neue" w:hAnsi="Helvetica Neue"/>
+          <w:color w:val="000000"/>
+          <w:sz w:val="21"/>
+          <w:szCs w:val="21"/>
+        </w:rPr>
+        <w:t> </w:t>
+      </w:r>
+      <w:proofErr w:type="spellStart"/>
+      <w:r>
+        <w:rPr>
+          <w:rStyle w:val="HTMLCode"/>
+          <w:rFonts w:eastAsiaTheme="minorEastAsia"/>
+          <w:color w:val="000000"/>
+          <w:sz w:val="21"/>
+          <w:szCs w:val="21"/>
+          <w:bdr w:val="none" w:sz="0" w:space="0" w:color="auto" w:frame="1"/>
+          <w:shd w:val="clear" w:color="auto" w:fill="EFF0F1"/>
+        </w:rPr>
+        <w:t>Plotly</w:t>
+      </w:r>
+      <w:proofErr w:type="spellEnd"/>
+      <w:r>
+        <w:rPr>
+          <w:rStyle w:val="apple-converted-space"/>
+          <w:rFonts w:ascii="Helvetica Neue" w:hAnsi="Helvetica Neue"/>
+          <w:color w:val="000000"/>
+          <w:sz w:val="21"/>
+          <w:szCs w:val="21"/>
+        </w:rPr>
+        <w:t> </w:t>
+      </w:r>
+      <w:r>
+        <w:rPr>
+          <w:rFonts w:ascii="Helvetica Neue" w:hAnsi="Helvetica Neue"/>
+          <w:color w:val="000000"/>
+          <w:sz w:val="21"/>
+          <w:szCs w:val="21"/>
+        </w:rPr>
+        <w:t>package. I would like to achieve this in the future and allow users to access this project and its interactive plots online.</w:t>
       </w:r>
     </w:p>
     <w:p>
@@ -3165,27 +3247,7 @@
             <w:sz w:val="21"/>
             <w:szCs w:val="21"/>
           </w:rPr>
-          <w:t>Kaggle - Daily Exchange Rate</w:t>
-        </w:r>
-        <w:r>
-          <w:rPr>
-            <w:rStyle w:val="Hyperlink"/>
-            <w:rFonts w:ascii="Helvetica Neue" w:hAnsi="Helvetica Neue"/>
-            <w:color w:val="296EAA"/>
-            <w:sz w:val="21"/>
-            <w:szCs w:val="21"/>
-          </w:rPr>
-          <w:t>s</w:t>
-        </w:r>
-        <w:r>
-          <w:rPr>
-            <w:rStyle w:val="Hyperlink"/>
-            <w:rFonts w:ascii="Helvetica Neue" w:hAnsi="Helvetica Neue"/>
-            <w:color w:val="296EAA"/>
-            <w:sz w:val="21"/>
-            <w:szCs w:val="21"/>
-          </w:rPr>
-          <w:t xml:space="preserve"> per Euro 1999-2022</w:t>
+          <w:t>Kaggle - Daily Exchange Rates per Euro 1999-2022</w:t>
         </w:r>
       </w:hyperlink>
     </w:p>
@@ -3230,9 +3292,9 @@
 <file path=word/numbering.xml><?xml version="1.0" encoding="utf-8"?>
 <w:numbering xmlns:wpc="http://schemas.microsoft.com/office/word/2010/wordprocessingCanvas" xmlns:cx="http://schemas.microsoft.com/office/drawing/2014/chartex" xmlns:cx1="http://schemas.microsoft.com/office/drawing/2015/9/8/chartex" xmlns:cx2="http://schemas.microsoft.com/office/drawing/2015/10/21/chartex" xmlns:cx3="http://schemas.microsoft.com/office/drawing/2016/5/9/chartex" xmlns:cx4="http://schemas.microsoft.com/office/drawing/2016/5/10/chartex" xmlns:cx5="http://schemas.microsoft.com/office/drawing/2016/5/11/chartex" xmlns:cx6="http://schemas.microsoft.com/office/drawing/2016/5/12/chartex" xmlns:cx7="http://schemas.microsoft.com/office/drawing/2016/5/13/chartex" xmlns:cx8="http://schemas.microsoft.com/office/drawing/2016/5/14/chartex" xmlns:mc="http://schemas.openxmlformats.org/markup-compatibility/2006" xmlns:aink="http://schemas.microsoft.com/office/drawing/2016/ink" xmlns:am3d="http://schemas.microsoft.com/office/drawing/2017/model3d" xmlns:o="urn:schemas-microsoft-com:office:office" xmlns:oel="http://schemas.microsoft.com/office/2019/extlst" xmlns:r="http://schemas.openxmlformats.org/officeDocument/2006/relationships" xmlns:m="http://schemas.openxmlformats.org/officeDocument/2006/math" xmlns:v="urn:schemas-microsoft-com:vml" xmlns:wp14="http://schemas.microsoft.com/office/word/2010/wordprocessingDrawing" xmlns:wp="http://schemas.openxmlformats.org/drawingml/2006/wordprocessingDrawing" xmlns:w10="urn:schemas-microsoft-com:office:word" xmlns:w="http://schemas.openxmlformats.org/wordprocessingml/2006/main" xmlns:w14="http://schemas.microsoft.com/office/word/2010/wordml" xmlns:w15="http://schemas.microsoft.com/office/word/2012/wordml" xmlns:w16cex="http://schemas.microsoft.com/office/word/2018/wordml/cex" xmlns:w16cid="http://schemas.microsoft.com/office/word/2016/wordml/cid" xmlns:w16="http://schemas.microsoft.com/office/word/2018/wordml" xmlns:w16sdtdh="http://schemas.microsoft.com/office/word/2020/wordml/sdtdatahash" xmlns:w16se="http://schemas.microsoft.com/office/word/2015/wordml/symex" xmlns:wpg="http://schemas.microsoft.com/office/word/2010/wordprocessingGroup" xmlns:wpi="http://schemas.microsoft.com/office/word/2010/wordprocessingInk" xmlns:wne="http://schemas.microsoft.com/office/word/2006/wordml" xmlns:wps="http://schemas.microsoft.com/office/word/2010/wordprocessingShape" mc:Ignorable="w14 w15 w16se w16cid w16 w16cex w16sdtdh wp14">
   <w:abstractNum w:abstractNumId="0" w15:restartNumberingAfterBreak="0">
-    <w:nsid w:val="3C943AB4"/>
+    <w:nsid w:val="07BF69B5"/>
     <w:multiLevelType w:val="multilevel"/>
-    <w:tmpl w:val="A776FB1A"/>
+    <w:tmpl w:val="21EE19C0"/>
     <w:lvl w:ilvl="0">
       <w:start w:val="1"/>
       <w:numFmt w:val="bullet"/>
@@ -3379,6 +3441,155 @@
     </w:lvl>
   </w:abstractNum>
   <w:abstractNum w:abstractNumId="1" w15:restartNumberingAfterBreak="0">
+    <w:nsid w:val="3C943AB4"/>
+    <w:multiLevelType w:val="multilevel"/>
+    <w:tmpl w:val="A776FB1A"/>
+    <w:lvl w:ilvl="0">
+      <w:start w:val="1"/>
+      <w:numFmt w:val="bullet"/>
+      <w:lvlText w:val=""/>
+      <w:lvlJc w:val="left"/>
+      <w:pPr>
+        <w:tabs>
+          <w:tab w:val="num" w:pos="720"/>
+        </w:tabs>
+        <w:ind w:left="720" w:hanging="360"/>
+      </w:pPr>
+      <w:rPr>
+        <w:rFonts w:ascii="Symbol" w:hAnsi="Symbol" w:hint="default"/>
+        <w:sz w:val="20"/>
+      </w:rPr>
+    </w:lvl>
+    <w:lvl w:ilvl="1" w:tentative="1">
+      <w:start w:val="1"/>
+      <w:numFmt w:val="bullet"/>
+      <w:lvlText w:val=""/>
+      <w:lvlJc w:val="left"/>
+      <w:pPr>
+        <w:tabs>
+          <w:tab w:val="num" w:pos="1440"/>
+        </w:tabs>
+        <w:ind w:left="1440" w:hanging="360"/>
+      </w:pPr>
+      <w:rPr>
+        <w:rFonts w:ascii="Symbol" w:hAnsi="Symbol" w:hint="default"/>
+        <w:sz w:val="20"/>
+      </w:rPr>
+    </w:lvl>
+    <w:lvl w:ilvl="2" w:tentative="1">
+      <w:start w:val="1"/>
+      <w:numFmt w:val="bullet"/>
+      <w:lvlText w:val=""/>
+      <w:lvlJc w:val="left"/>
+      <w:pPr>
+        <w:tabs>
+          <w:tab w:val="num" w:pos="2160"/>
+        </w:tabs>
+        <w:ind w:left="2160" w:hanging="360"/>
+      </w:pPr>
+      <w:rPr>
+        <w:rFonts w:ascii="Symbol" w:hAnsi="Symbol" w:hint="default"/>
+        <w:sz w:val="20"/>
+      </w:rPr>
+    </w:lvl>
+    <w:lvl w:ilvl="3" w:tentative="1">
+      <w:start w:val="1"/>
+      <w:numFmt w:val="bullet"/>
+      <w:lvlText w:val=""/>
+      <w:lvlJc w:val="left"/>
+      <w:pPr>
+        <w:tabs>
+          <w:tab w:val="num" w:pos="2880"/>
+        </w:tabs>
+        <w:ind w:left="2880" w:hanging="360"/>
+      </w:pPr>
+      <w:rPr>
+        <w:rFonts w:ascii="Symbol" w:hAnsi="Symbol" w:hint="default"/>
+        <w:sz w:val="20"/>
+      </w:rPr>
+    </w:lvl>
+    <w:lvl w:ilvl="4" w:tentative="1">
+      <w:start w:val="1"/>
+      <w:numFmt w:val="bullet"/>
+      <w:lvlText w:val=""/>
+      <w:lvlJc w:val="left"/>
+      <w:pPr>
+        <w:tabs>
+          <w:tab w:val="num" w:pos="3600"/>
+        </w:tabs>
+        <w:ind w:left="3600" w:hanging="360"/>
+      </w:pPr>
+      <w:rPr>
+        <w:rFonts w:ascii="Symbol" w:hAnsi="Symbol" w:hint="default"/>
+        <w:sz w:val="20"/>
+      </w:rPr>
+    </w:lvl>
+    <w:lvl w:ilvl="5" w:tentative="1">
+      <w:start w:val="1"/>
+      <w:numFmt w:val="bullet"/>
+      <w:lvlText w:val=""/>
+      <w:lvlJc w:val="left"/>
+      <w:pPr>
+        <w:tabs>
+          <w:tab w:val="num" w:pos="4320"/>
+        </w:tabs>
+        <w:ind w:left="4320" w:hanging="360"/>
+      </w:pPr>
+      <w:rPr>
+        <w:rFonts w:ascii="Symbol" w:hAnsi="Symbol" w:hint="default"/>
+        <w:sz w:val="20"/>
+      </w:rPr>
+    </w:lvl>
+    <w:lvl w:ilvl="6" w:tentative="1">
+      <w:start w:val="1"/>
+      <w:numFmt w:val="bullet"/>
+      <w:lvlText w:val=""/>
+      <w:lvlJc w:val="left"/>
+      <w:pPr>
+        <w:tabs>
+          <w:tab w:val="num" w:pos="5040"/>
+        </w:tabs>
+        <w:ind w:left="5040" w:hanging="360"/>
+      </w:pPr>
+      <w:rPr>
+        <w:rFonts w:ascii="Symbol" w:hAnsi="Symbol" w:hint="default"/>
+        <w:sz w:val="20"/>
+      </w:rPr>
+    </w:lvl>
+    <w:lvl w:ilvl="7" w:tentative="1">
+      <w:start w:val="1"/>
+      <w:numFmt w:val="bullet"/>
+      <w:lvlText w:val=""/>
+      <w:lvlJc w:val="left"/>
+      <w:pPr>
+        <w:tabs>
+          <w:tab w:val="num" w:pos="5760"/>
+        </w:tabs>
+        <w:ind w:left="5760" w:hanging="360"/>
+      </w:pPr>
+      <w:rPr>
+        <w:rFonts w:ascii="Symbol" w:hAnsi="Symbol" w:hint="default"/>
+        <w:sz w:val="20"/>
+      </w:rPr>
+    </w:lvl>
+    <w:lvl w:ilvl="8" w:tentative="1">
+      <w:start w:val="1"/>
+      <w:numFmt w:val="bullet"/>
+      <w:lvlText w:val=""/>
+      <w:lvlJc w:val="left"/>
+      <w:pPr>
+        <w:tabs>
+          <w:tab w:val="num" w:pos="6480"/>
+        </w:tabs>
+        <w:ind w:left="6480" w:hanging="360"/>
+      </w:pPr>
+      <w:rPr>
+        <w:rFonts w:ascii="Symbol" w:hAnsi="Symbol" w:hint="default"/>
+        <w:sz w:val="20"/>
+      </w:rPr>
+    </w:lvl>
+  </w:abstractNum>
+  <w:abstractNum w:abstractNumId="2" w15:restartNumberingAfterBreak="0">
     <w:nsid w:val="586C6931"/>
     <w:multiLevelType w:val="multilevel"/>
     <w:tmpl w:val="9E9E7F8A"/>
@@ -3523,11 +3734,162 @@
       </w:rPr>
     </w:lvl>
   </w:abstractNum>
+  <w:abstractNum w:abstractNumId="3" w15:restartNumberingAfterBreak="0">
+    <w:nsid w:val="65AB1081"/>
+    <w:multiLevelType w:val="multilevel"/>
+    <w:tmpl w:val="9444630E"/>
+    <w:lvl w:ilvl="0">
+      <w:start w:val="1"/>
+      <w:numFmt w:val="bullet"/>
+      <w:lvlText w:val=""/>
+      <w:lvlJc w:val="left"/>
+      <w:pPr>
+        <w:tabs>
+          <w:tab w:val="num" w:pos="720"/>
+        </w:tabs>
+        <w:ind w:left="720" w:hanging="360"/>
+      </w:pPr>
+      <w:rPr>
+        <w:rFonts w:ascii="Symbol" w:hAnsi="Symbol" w:hint="default"/>
+        <w:sz w:val="20"/>
+      </w:rPr>
+    </w:lvl>
+    <w:lvl w:ilvl="1">
+      <w:start w:val="1"/>
+      <w:numFmt w:val="decimal"/>
+      <w:lvlText w:val="%2."/>
+      <w:lvlJc w:val="left"/>
+      <w:pPr>
+        <w:tabs>
+          <w:tab w:val="num" w:pos="1440"/>
+        </w:tabs>
+        <w:ind w:left="1440" w:hanging="360"/>
+      </w:pPr>
+    </w:lvl>
+    <w:lvl w:ilvl="2" w:tentative="1">
+      <w:start w:val="1"/>
+      <w:numFmt w:val="bullet"/>
+      <w:lvlText w:val=""/>
+      <w:lvlJc w:val="left"/>
+      <w:pPr>
+        <w:tabs>
+          <w:tab w:val="num" w:pos="2160"/>
+        </w:tabs>
+        <w:ind w:left="2160" w:hanging="360"/>
+      </w:pPr>
+      <w:rPr>
+        <w:rFonts w:ascii="Symbol" w:hAnsi="Symbol" w:hint="default"/>
+        <w:sz w:val="20"/>
+      </w:rPr>
+    </w:lvl>
+    <w:lvl w:ilvl="3" w:tentative="1">
+      <w:start w:val="1"/>
+      <w:numFmt w:val="bullet"/>
+      <w:lvlText w:val=""/>
+      <w:lvlJc w:val="left"/>
+      <w:pPr>
+        <w:tabs>
+          <w:tab w:val="num" w:pos="2880"/>
+        </w:tabs>
+        <w:ind w:left="2880" w:hanging="360"/>
+      </w:pPr>
+      <w:rPr>
+        <w:rFonts w:ascii="Symbol" w:hAnsi="Symbol" w:hint="default"/>
+        <w:sz w:val="20"/>
+      </w:rPr>
+    </w:lvl>
+    <w:lvl w:ilvl="4" w:tentative="1">
+      <w:start w:val="1"/>
+      <w:numFmt w:val="bullet"/>
+      <w:lvlText w:val=""/>
+      <w:lvlJc w:val="left"/>
+      <w:pPr>
+        <w:tabs>
+          <w:tab w:val="num" w:pos="3600"/>
+        </w:tabs>
+        <w:ind w:left="3600" w:hanging="360"/>
+      </w:pPr>
+      <w:rPr>
+        <w:rFonts w:ascii="Symbol" w:hAnsi="Symbol" w:hint="default"/>
+        <w:sz w:val="20"/>
+      </w:rPr>
+    </w:lvl>
+    <w:lvl w:ilvl="5" w:tentative="1">
+      <w:start w:val="1"/>
+      <w:numFmt w:val="bullet"/>
+      <w:lvlText w:val=""/>
+      <w:lvlJc w:val="left"/>
+      <w:pPr>
+        <w:tabs>
+          <w:tab w:val="num" w:pos="4320"/>
+        </w:tabs>
+        <w:ind w:left="4320" w:hanging="360"/>
+      </w:pPr>
+      <w:rPr>
+        <w:rFonts w:ascii="Symbol" w:hAnsi="Symbol" w:hint="default"/>
+        <w:sz w:val="20"/>
+      </w:rPr>
+    </w:lvl>
+    <w:lvl w:ilvl="6" w:tentative="1">
+      <w:start w:val="1"/>
+      <w:numFmt w:val="bullet"/>
+      <w:lvlText w:val=""/>
+      <w:lvlJc w:val="left"/>
+      <w:pPr>
+        <w:tabs>
+          <w:tab w:val="num" w:pos="5040"/>
+        </w:tabs>
+        <w:ind w:left="5040" w:hanging="360"/>
+      </w:pPr>
+      <w:rPr>
+        <w:rFonts w:ascii="Symbol" w:hAnsi="Symbol" w:hint="default"/>
+        <w:sz w:val="20"/>
+      </w:rPr>
+    </w:lvl>
+    <w:lvl w:ilvl="7" w:tentative="1">
+      <w:start w:val="1"/>
+      <w:numFmt w:val="bullet"/>
+      <w:lvlText w:val=""/>
+      <w:lvlJc w:val="left"/>
+      <w:pPr>
+        <w:tabs>
+          <w:tab w:val="num" w:pos="5760"/>
+        </w:tabs>
+        <w:ind w:left="5760" w:hanging="360"/>
+      </w:pPr>
+      <w:rPr>
+        <w:rFonts w:ascii="Symbol" w:hAnsi="Symbol" w:hint="default"/>
+        <w:sz w:val="20"/>
+      </w:rPr>
+    </w:lvl>
+    <w:lvl w:ilvl="8" w:tentative="1">
+      <w:start w:val="1"/>
+      <w:numFmt w:val="bullet"/>
+      <w:lvlText w:val=""/>
+      <w:lvlJc w:val="left"/>
+      <w:pPr>
+        <w:tabs>
+          <w:tab w:val="num" w:pos="6480"/>
+        </w:tabs>
+        <w:ind w:left="6480" w:hanging="360"/>
+      </w:pPr>
+      <w:rPr>
+        <w:rFonts w:ascii="Symbol" w:hAnsi="Symbol" w:hint="default"/>
+        <w:sz w:val="20"/>
+      </w:rPr>
+    </w:lvl>
+  </w:abstractNum>
   <w:num w:numId="1" w16cid:durableId="1866749853">
+    <w:abstractNumId w:val="1"/>
+  </w:num>
+  <w:num w:numId="2" w16cid:durableId="1896236393">
+    <w:abstractNumId w:val="2"/>
+  </w:num>
+  <w:num w:numId="3" w16cid:durableId="731464351">
     <w:abstractNumId w:val="0"/>
   </w:num>
-  <w:num w:numId="2" w16cid:durableId="1896236393">
-    <w:abstractNumId w:val="1"/>
+  <w:num w:numId="4" w16cid:durableId="607346999">
+    <w:abstractNumId w:val="3"/>
   </w:num>
 </w:numbering>
 </file>
@@ -3994,6 +4356,7 @@
   <w:style w:type="character" w:default="1" w:styleId="DefaultParagraphFont">
     <w:name w:val="Default Paragraph Font"/>
     <w:uiPriority w:val="1"/>
+    <w:semiHidden/>
     <w:unhideWhenUsed/>
   </w:style>
   <w:style w:type="table" w:default="1" w:styleId="TableNormal">

</xml_diff>